<commit_message>
working on the SQL Database task
</commit_message>
<xml_diff>
--- a/Relational Databases/Week 4/Week04 - MKTIME SQL - QUESTIONS.docx
+++ b/Relational Databases/Week 4/Week04 - MKTIME SQL - QUESTIONS.docx
@@ -179,6 +179,63 @@
     <w:p/>
     <w:p>
       <w:r>
+        <w:drawing>
+          <wp:anchor distT="0" distB="0" distL="114300" distR="114300" simplePos="0" relativeHeight="251658240" behindDoc="1" locked="0" layoutInCell="1" allowOverlap="1" wp14:anchorId="684FBE30" wp14:editId="083D03A1">
+            <wp:simplePos x="0" y="0"/>
+            <wp:positionH relativeFrom="column">
+              <wp:posOffset>2964180</wp:posOffset>
+            </wp:positionH>
+            <wp:positionV relativeFrom="paragraph">
+              <wp:posOffset>26035</wp:posOffset>
+            </wp:positionV>
+            <wp:extent cx="3428487" cy="1333500"/>
+            <wp:effectExtent l="0" t="0" r="635" b="0"/>
+            <wp:wrapNone/>
+            <wp:docPr id="560894818" name="Picture 1" descr="A screenshot of a computer&#10;&#10;Description automatically generated"/>
+            <wp:cNvGraphicFramePr>
+              <a:graphicFrameLocks xmlns:a="http://schemas.openxmlformats.org/drawingml/2006/main" noChangeAspect="1"/>
+            </wp:cNvGraphicFramePr>
+            <a:graphic xmlns:a="http://schemas.openxmlformats.org/drawingml/2006/main">
+              <a:graphicData uri="http://schemas.openxmlformats.org/drawingml/2006/picture">
+                <pic:pic xmlns:pic="http://schemas.openxmlformats.org/drawingml/2006/picture">
+                  <pic:nvPicPr>
+                    <pic:cNvPr id="560894818" name="Picture 1" descr="A screenshot of a computer&#10;&#10;Description automatically generated"/>
+                    <pic:cNvPicPr/>
+                  </pic:nvPicPr>
+                  <pic:blipFill>
+                    <a:blip r:embed="rId7">
+                      <a:extLst>
+                        <a:ext uri="{28A0092B-C50C-407E-A947-70E740481C1C}">
+                          <a14:useLocalDpi xmlns:a14="http://schemas.microsoft.com/office/drawing/2010/main" val="0"/>
+                        </a:ext>
+                      </a:extLst>
+                    </a:blip>
+                    <a:stretch>
+                      <a:fillRect/>
+                    </a:stretch>
+                  </pic:blipFill>
+                  <pic:spPr>
+                    <a:xfrm>
+                      <a:off x="0" y="0"/>
+                      <a:ext cx="3428487" cy="1333500"/>
+                    </a:xfrm>
+                    <a:prstGeom prst="rect">
+                      <a:avLst/>
+                    </a:prstGeom>
+                  </pic:spPr>
+                </pic:pic>
+              </a:graphicData>
+            </a:graphic>
+            <wp14:sizeRelH relativeFrom="margin">
+              <wp14:pctWidth>0</wp14:pctWidth>
+            </wp14:sizeRelH>
+            <wp14:sizeRelV relativeFrom="margin">
+              <wp14:pctHeight>0</wp14:pctHeight>
+            </wp14:sizeRelV>
+          </wp:anchor>
+        </w:drawing>
+      </w:r>
+      <w:r>
         <w:t xml:space="preserve">2. </w:t>
       </w:r>
       <w:r>
@@ -193,11 +250,64 @@
     </w:p>
     <w:p>
       <w:r>
-        <w:t xml:space="preserve">  </w:t>
-      </w:r>
-    </w:p>
-    <w:p>
-      <w:r>
+        <w:t xml:space="preserve">SELECT </w:t>
+      </w:r>
+      <w:proofErr w:type="spellStart"/>
+      <w:r>
+        <w:t>item_id</w:t>
+      </w:r>
+      <w:proofErr w:type="spellEnd"/>
+      <w:r>
+        <w:t xml:space="preserve">, </w:t>
+      </w:r>
+      <w:proofErr w:type="gramStart"/>
+      <w:r>
+        <w:rPr>
+          <w:i/>
+          <w:iCs/>
+        </w:rPr>
+        <w:t>SUM</w:t>
+      </w:r>
+      <w:r>
+        <w:t>(</w:t>
+      </w:r>
+      <w:proofErr w:type="gramEnd"/>
+      <w:r>
+        <w:t xml:space="preserve">total) AS </w:t>
+      </w:r>
+      <w:proofErr w:type="spellStart"/>
+      <w:r>
+        <w:t>total_sales</w:t>
+      </w:r>
+      <w:proofErr w:type="spellEnd"/>
+      <w:r>
+        <w:br/>
+        <w:t xml:space="preserve">FROM </w:t>
+      </w:r>
+      <w:proofErr w:type="spellStart"/>
+      <w:r>
+        <w:t>view_orders</w:t>
+      </w:r>
+      <w:proofErr w:type="spellEnd"/>
+      <w:r>
+        <w:br/>
+        <w:t xml:space="preserve">GROUP BY </w:t>
+      </w:r>
+      <w:proofErr w:type="spellStart"/>
+      <w:r>
+        <w:t>item_id</w:t>
+      </w:r>
+      <w:proofErr w:type="spellEnd"/>
+      <w:r>
+        <w:t>;</w:t>
+      </w:r>
+    </w:p>
+    <w:p/>
+    <w:p/>
+    <w:p/>
+    <w:p>
+      <w:r>
+        <w:lastRenderedPageBreak/>
         <w:t xml:space="preserve">3. </w:t>
       </w:r>
       <w:r>
@@ -233,11 +343,164 @@
     </w:p>
     <w:p>
       <w:r>
+        <w:drawing>
+          <wp:anchor distT="0" distB="0" distL="114300" distR="114300" simplePos="0" relativeHeight="251659264" behindDoc="1" locked="0" layoutInCell="1" allowOverlap="1" wp14:anchorId="451E75F9" wp14:editId="72E40543">
+            <wp:simplePos x="0" y="0"/>
+            <wp:positionH relativeFrom="column">
+              <wp:posOffset>2423160</wp:posOffset>
+            </wp:positionH>
+            <wp:positionV relativeFrom="paragraph">
+              <wp:posOffset>3810</wp:posOffset>
+            </wp:positionV>
+            <wp:extent cx="4705985" cy="609600"/>
+            <wp:effectExtent l="0" t="0" r="0" b="0"/>
+            <wp:wrapNone/>
+            <wp:docPr id="266275630" name="Picture 1" descr="A screenshot of a computer&#10;&#10;Description automatically generated"/>
+            <wp:cNvGraphicFramePr>
+              <a:graphicFrameLocks xmlns:a="http://schemas.openxmlformats.org/drawingml/2006/main" noChangeAspect="1"/>
+            </wp:cNvGraphicFramePr>
+            <a:graphic xmlns:a="http://schemas.openxmlformats.org/drawingml/2006/main">
+              <a:graphicData uri="http://schemas.openxmlformats.org/drawingml/2006/picture">
+                <pic:pic xmlns:pic="http://schemas.openxmlformats.org/drawingml/2006/picture">
+                  <pic:nvPicPr>
+                    <pic:cNvPr id="266275630" name="Picture 1" descr="A screenshot of a computer&#10;&#10;Description automatically generated"/>
+                    <pic:cNvPicPr/>
+                  </pic:nvPicPr>
+                  <pic:blipFill>
+                    <a:blip r:embed="rId8">
+                      <a:extLst>
+                        <a:ext uri="{28A0092B-C50C-407E-A947-70E740481C1C}">
+                          <a14:useLocalDpi xmlns:a14="http://schemas.microsoft.com/office/drawing/2010/main" val="0"/>
+                        </a:ext>
+                      </a:extLst>
+                    </a:blip>
+                    <a:stretch>
+                      <a:fillRect/>
+                    </a:stretch>
+                  </pic:blipFill>
+                  <pic:spPr>
+                    <a:xfrm>
+                      <a:off x="0" y="0"/>
+                      <a:ext cx="4705985" cy="609600"/>
+                    </a:xfrm>
+                    <a:prstGeom prst="rect">
+                      <a:avLst/>
+                    </a:prstGeom>
+                  </pic:spPr>
+                </pic:pic>
+              </a:graphicData>
+            </a:graphic>
+          </wp:anchor>
+        </w:drawing>
+      </w:r>
+      <w:r>
+        <w:t xml:space="preserve">SELECT </w:t>
+      </w:r>
+      <w:proofErr w:type="spellStart"/>
+      <w:r>
+        <w:t>user_id</w:t>
+      </w:r>
+      <w:proofErr w:type="spellEnd"/>
+      <w:r>
+        <w:t xml:space="preserve">, </w:t>
+      </w:r>
+      <w:proofErr w:type="spellStart"/>
+      <w:r>
+        <w:t>order_date</w:t>
+      </w:r>
+      <w:proofErr w:type="spellEnd"/>
+      <w:r>
+        <w:br/>
+        <w:t xml:space="preserve">FROM </w:t>
+      </w:r>
+      <w:proofErr w:type="spellStart"/>
+      <w:r>
+        <w:t>view_orders</w:t>
+      </w:r>
+      <w:proofErr w:type="spellEnd"/>
+      <w:r>
+        <w:br/>
+        <w:t xml:space="preserve">WHERE </w:t>
+      </w:r>
+      <w:proofErr w:type="spellStart"/>
+      <w:r>
+        <w:t>order_date</w:t>
+      </w:r>
+      <w:proofErr w:type="spellEnd"/>
+      <w:r>
+        <w:t xml:space="preserve"> = '2023-05-03</w:t>
+      </w:r>
+      <w:proofErr w:type="gramStart"/>
+      <w:r>
+        <w:t>';</w:t>
+      </w:r>
+      <w:proofErr w:type="gramEnd"/>
+    </w:p>
+    <w:p/>
+    <w:p>
+      <w:r>
         <w:t xml:space="preserve">  </w:t>
       </w:r>
     </w:p>
     <w:p>
       <w:r>
+        <w:drawing>
+          <wp:anchor distT="0" distB="0" distL="114300" distR="114300" simplePos="0" relativeHeight="251660288" behindDoc="1" locked="0" layoutInCell="1" allowOverlap="1" wp14:anchorId="51DE012F" wp14:editId="7A4A201E">
+            <wp:simplePos x="0" y="0"/>
+            <wp:positionH relativeFrom="margin">
+              <wp:align>center</wp:align>
+            </wp:positionH>
+            <wp:positionV relativeFrom="paragraph">
+              <wp:posOffset>5715</wp:posOffset>
+            </wp:positionV>
+            <wp:extent cx="3191384" cy="1226820"/>
+            <wp:effectExtent l="0" t="0" r="9525" b="0"/>
+            <wp:wrapNone/>
+            <wp:docPr id="789096511" name="Picture 1" descr="A screenshot of a computer"/>
+            <wp:cNvGraphicFramePr>
+              <a:graphicFrameLocks xmlns:a="http://schemas.openxmlformats.org/drawingml/2006/main" noChangeAspect="1"/>
+            </wp:cNvGraphicFramePr>
+            <a:graphic xmlns:a="http://schemas.openxmlformats.org/drawingml/2006/main">
+              <a:graphicData uri="http://schemas.openxmlformats.org/drawingml/2006/picture">
+                <pic:pic xmlns:pic="http://schemas.openxmlformats.org/drawingml/2006/picture">
+                  <pic:nvPicPr>
+                    <pic:cNvPr id="789096511" name="Picture 1" descr="A screenshot of a computer"/>
+                    <pic:cNvPicPr/>
+                  </pic:nvPicPr>
+                  <pic:blipFill>
+                    <a:blip r:embed="rId9">
+                      <a:extLst>
+                        <a:ext uri="{28A0092B-C50C-407E-A947-70E740481C1C}">
+                          <a14:useLocalDpi xmlns:a14="http://schemas.microsoft.com/office/drawing/2010/main" val="0"/>
+                        </a:ext>
+                      </a:extLst>
+                    </a:blip>
+                    <a:stretch>
+                      <a:fillRect/>
+                    </a:stretch>
+                  </pic:blipFill>
+                  <pic:spPr>
+                    <a:xfrm>
+                      <a:off x="0" y="0"/>
+                      <a:ext cx="3191384" cy="1226820"/>
+                    </a:xfrm>
+                    <a:prstGeom prst="rect">
+                      <a:avLst/>
+                    </a:prstGeom>
+                  </pic:spPr>
+                </pic:pic>
+              </a:graphicData>
+            </a:graphic>
+            <wp14:sizeRelH relativeFrom="margin">
+              <wp14:pctWidth>0</wp14:pctWidth>
+            </wp14:sizeRelH>
+            <wp14:sizeRelV relativeFrom="margin">
+              <wp14:pctHeight>0</wp14:pctHeight>
+            </wp14:sizeRelV>
+          </wp:anchor>
+        </w:drawing>
+      </w:r>
+      <w:r>
         <w:t xml:space="preserve">4. </w:t>
       </w:r>
       <w:r>
@@ -261,225 +524,1281 @@
     </w:p>
     <w:p>
       <w:r>
+        <w:t xml:space="preserve">SELECT </w:t>
+      </w:r>
+      <w:proofErr w:type="spellStart"/>
+      <w:r>
+        <w:t>item_name</w:t>
+      </w:r>
+      <w:proofErr w:type="spellEnd"/>
+      <w:r>
+        <w:t xml:space="preserve">, </w:t>
+      </w:r>
+      <w:proofErr w:type="spellStart"/>
+      <w:r>
+        <w:t>item_price</w:t>
+      </w:r>
+      <w:proofErr w:type="spellEnd"/>
+      <w:r>
+        <w:br/>
+        <w:t xml:space="preserve">FROM </w:t>
+      </w:r>
+      <w:proofErr w:type="spellStart"/>
+      <w:r>
+        <w:t>view_items</w:t>
+      </w:r>
+      <w:proofErr w:type="spellEnd"/>
+      <w:r>
+        <w:br/>
+        <w:t xml:space="preserve">ORDER BY </w:t>
+      </w:r>
+      <w:proofErr w:type="spellStart"/>
+      <w:r>
+        <w:t>item_price</w:t>
+      </w:r>
+      <w:proofErr w:type="spellEnd"/>
+      <w:r>
+        <w:t xml:space="preserve"> DESC</w:t>
+      </w:r>
+      <w:r>
+        <w:br/>
+        <w:t>LIMIT 5</w:t>
+      </w:r>
+    </w:p>
+    <w:p/>
+    <w:p/>
+    <w:p/>
+    <w:p>
+      <w:r>
+        <w:drawing>
+          <wp:anchor distT="0" distB="0" distL="114300" distR="114300" simplePos="0" relativeHeight="251661312" behindDoc="1" locked="0" layoutInCell="1" allowOverlap="1" wp14:anchorId="4ED41ED1" wp14:editId="6502CB52">
+            <wp:simplePos x="0" y="0"/>
+            <wp:positionH relativeFrom="column">
+              <wp:posOffset>3611880</wp:posOffset>
+            </wp:positionH>
+            <wp:positionV relativeFrom="paragraph">
+              <wp:posOffset>6985</wp:posOffset>
+            </wp:positionV>
+            <wp:extent cx="2900680" cy="2133600"/>
+            <wp:effectExtent l="0" t="0" r="0" b="0"/>
+            <wp:wrapNone/>
+            <wp:docPr id="324715774" name="Picture 1" descr="A screenshot of a computer&#10;&#10;Description automatically generated"/>
+            <wp:cNvGraphicFramePr>
+              <a:graphicFrameLocks xmlns:a="http://schemas.openxmlformats.org/drawingml/2006/main" noChangeAspect="1"/>
+            </wp:cNvGraphicFramePr>
+            <a:graphic xmlns:a="http://schemas.openxmlformats.org/drawingml/2006/main">
+              <a:graphicData uri="http://schemas.openxmlformats.org/drawingml/2006/picture">
+                <pic:pic xmlns:pic="http://schemas.openxmlformats.org/drawingml/2006/picture">
+                  <pic:nvPicPr>
+                    <pic:cNvPr id="324715774" name="Picture 1" descr="A screenshot of a computer&#10;&#10;Description automatically generated"/>
+                    <pic:cNvPicPr/>
+                  </pic:nvPicPr>
+                  <pic:blipFill>
+                    <a:blip r:embed="rId10">
+                      <a:extLst>
+                        <a:ext uri="{28A0092B-C50C-407E-A947-70E740481C1C}">
+                          <a14:useLocalDpi xmlns:a14="http://schemas.microsoft.com/office/drawing/2010/main" val="0"/>
+                        </a:ext>
+                      </a:extLst>
+                    </a:blip>
+                    <a:stretch>
+                      <a:fillRect/>
+                    </a:stretch>
+                  </pic:blipFill>
+                  <pic:spPr>
+                    <a:xfrm>
+                      <a:off x="0" y="0"/>
+                      <a:ext cx="2900680" cy="2133600"/>
+                    </a:xfrm>
+                    <a:prstGeom prst="rect">
+                      <a:avLst/>
+                    </a:prstGeom>
+                  </pic:spPr>
+                </pic:pic>
+              </a:graphicData>
+            </a:graphic>
+            <wp14:sizeRelH relativeFrom="margin">
+              <wp14:pctWidth>0</wp14:pctWidth>
+            </wp14:sizeRelH>
+            <wp14:sizeRelV relativeFrom="margin">
+              <wp14:pctHeight>0</wp14:pctHeight>
+            </wp14:sizeRelV>
+          </wp:anchor>
+        </w:drawing>
+      </w:r>
+      <w:r>
+        <w:t xml:space="preserve">5. </w:t>
+      </w:r>
+      <w:r>
+        <w:t xml:space="preserve"> </w:t>
+      </w:r>
+      <w:r>
+        <w:t xml:space="preserve">List all </w:t>
+      </w:r>
+      <w:r>
+        <w:t>items and who purchased those items</w:t>
+      </w:r>
+      <w:r>
+        <w:t>.</w:t>
+      </w:r>
+      <w:r>
+        <w:t xml:space="preserve"> </w:t>
+      </w:r>
+    </w:p>
+    <w:p>
+      <w:r>
+        <w:t xml:space="preserve">SELECT </w:t>
+      </w:r>
+      <w:proofErr w:type="spellStart"/>
+      <w:proofErr w:type="gramStart"/>
+      <w:r>
+        <w:t>u.firstname</w:t>
+      </w:r>
+      <w:proofErr w:type="spellEnd"/>
+      <w:proofErr w:type="gramEnd"/>
+      <w:r>
+        <w:t xml:space="preserve">, </w:t>
+      </w:r>
+      <w:proofErr w:type="spellStart"/>
+      <w:r>
+        <w:t>o.item_id</w:t>
+      </w:r>
+      <w:proofErr w:type="spellEnd"/>
+      <w:r>
+        <w:br/>
+        <w:t xml:space="preserve">FROM </w:t>
+      </w:r>
+      <w:proofErr w:type="spellStart"/>
+      <w:r>
+        <w:t>view_orders</w:t>
+      </w:r>
+      <w:proofErr w:type="spellEnd"/>
+      <w:r>
+        <w:t xml:space="preserve"> o, </w:t>
+      </w:r>
+      <w:proofErr w:type="spellStart"/>
+      <w:r>
+        <w:t>view_users</w:t>
+      </w:r>
+      <w:proofErr w:type="spellEnd"/>
+      <w:r>
+        <w:t xml:space="preserve"> u</w:t>
+      </w:r>
+      <w:r>
+        <w:br/>
+        <w:t xml:space="preserve">WHERE </w:t>
+      </w:r>
+      <w:proofErr w:type="spellStart"/>
+      <w:r>
+        <w:t>o.user_id</w:t>
+      </w:r>
+      <w:proofErr w:type="spellEnd"/>
+      <w:r>
+        <w:t xml:space="preserve"> = </w:t>
+      </w:r>
+      <w:proofErr w:type="spellStart"/>
+      <w:r>
+        <w:t>u.user_id</w:t>
+      </w:r>
+      <w:proofErr w:type="spellEnd"/>
+      <w:r>
+        <w:br/>
+        <w:t xml:space="preserve">ORDER BY </w:t>
+      </w:r>
+      <w:proofErr w:type="spellStart"/>
+      <w:r>
+        <w:t>o.item_id</w:t>
+      </w:r>
+      <w:proofErr w:type="spellEnd"/>
+      <w:r>
+        <w:t xml:space="preserve"> ASC</w:t>
+      </w:r>
+    </w:p>
+    <w:p/>
+    <w:p/>
+    <w:p/>
+    <w:p/>
+    <w:p>
+      <w:r>
+        <w:lastRenderedPageBreak/>
+        <w:drawing>
+          <wp:anchor distT="0" distB="0" distL="114300" distR="114300" simplePos="0" relativeHeight="251662336" behindDoc="1" locked="0" layoutInCell="1" allowOverlap="1" wp14:anchorId="3F771C40" wp14:editId="1D195972">
+            <wp:simplePos x="0" y="0"/>
+            <wp:positionH relativeFrom="column">
+              <wp:posOffset>3962400</wp:posOffset>
+            </wp:positionH>
+            <wp:positionV relativeFrom="paragraph">
+              <wp:posOffset>198755</wp:posOffset>
+            </wp:positionV>
+            <wp:extent cx="3279573" cy="1318260"/>
+            <wp:effectExtent l="0" t="0" r="0" b="0"/>
+            <wp:wrapNone/>
+            <wp:docPr id="214631368" name="Picture 1" descr="A screenshot of a computer&#10;&#10;Description automatically generated"/>
+            <wp:cNvGraphicFramePr>
+              <a:graphicFrameLocks xmlns:a="http://schemas.openxmlformats.org/drawingml/2006/main" noChangeAspect="1"/>
+            </wp:cNvGraphicFramePr>
+            <a:graphic xmlns:a="http://schemas.openxmlformats.org/drawingml/2006/main">
+              <a:graphicData uri="http://schemas.openxmlformats.org/drawingml/2006/picture">
+                <pic:pic xmlns:pic="http://schemas.openxmlformats.org/drawingml/2006/picture">
+                  <pic:nvPicPr>
+                    <pic:cNvPr id="214631368" name="Picture 1" descr="A screenshot of a computer&#10;&#10;Description automatically generated"/>
+                    <pic:cNvPicPr/>
+                  </pic:nvPicPr>
+                  <pic:blipFill>
+                    <a:blip r:embed="rId11">
+                      <a:extLst>
+                        <a:ext uri="{28A0092B-C50C-407E-A947-70E740481C1C}">
+                          <a14:useLocalDpi xmlns:a14="http://schemas.microsoft.com/office/drawing/2010/main" val="0"/>
+                        </a:ext>
+                      </a:extLst>
+                    </a:blip>
+                    <a:stretch>
+                      <a:fillRect/>
+                    </a:stretch>
+                  </pic:blipFill>
+                  <pic:spPr>
+                    <a:xfrm>
+                      <a:off x="0" y="0"/>
+                      <a:ext cx="3279573" cy="1318260"/>
+                    </a:xfrm>
+                    <a:prstGeom prst="rect">
+                      <a:avLst/>
+                    </a:prstGeom>
+                  </pic:spPr>
+                </pic:pic>
+              </a:graphicData>
+            </a:graphic>
+            <wp14:sizeRelH relativeFrom="margin">
+              <wp14:pctWidth>0</wp14:pctWidth>
+            </wp14:sizeRelH>
+            <wp14:sizeRelV relativeFrom="margin">
+              <wp14:pctHeight>0</wp14:pctHeight>
+            </wp14:sizeRelV>
+          </wp:anchor>
+        </w:drawing>
+      </w:r>
+      <w:r>
         <w:t xml:space="preserve">  </w:t>
       </w:r>
     </w:p>
     <w:p>
       <w:r>
+        <w:t xml:space="preserve">6. </w:t>
+      </w:r>
+      <w:r>
+        <w:t xml:space="preserve"> </w:t>
+      </w:r>
+      <w:r>
+        <w:t xml:space="preserve">Find the </w:t>
+      </w:r>
+      <w:r>
+        <w:t>total</w:t>
+      </w:r>
+      <w:r>
+        <w:t xml:space="preserve"> order value</w:t>
+      </w:r>
+      <w:r>
+        <w:t xml:space="preserve"> for each user</w:t>
+      </w:r>
+      <w:r>
+        <w:t>.</w:t>
+      </w:r>
+      <w:r>
+        <w:t xml:space="preserve"> </w:t>
+      </w:r>
+    </w:p>
+    <w:p>
+      <w:r>
+        <w:t xml:space="preserve">SELECT </w:t>
+      </w:r>
+      <w:proofErr w:type="spellStart"/>
+      <w:r>
+        <w:t>user_id</w:t>
+      </w:r>
+      <w:proofErr w:type="spellEnd"/>
+      <w:r>
+        <w:t xml:space="preserve">, </w:t>
+      </w:r>
+      <w:proofErr w:type="gramStart"/>
+      <w:r>
+        <w:rPr>
+          <w:i/>
+          <w:iCs/>
+        </w:rPr>
+        <w:t>SUM</w:t>
+      </w:r>
+      <w:r>
+        <w:t>(</w:t>
+      </w:r>
+      <w:proofErr w:type="spellStart"/>
+      <w:proofErr w:type="gramEnd"/>
+      <w:r>
+        <w:t>payment_amount</w:t>
+      </w:r>
+      <w:proofErr w:type="spellEnd"/>
+      <w:r>
+        <w:t xml:space="preserve">) AS </w:t>
+      </w:r>
+      <w:proofErr w:type="spellStart"/>
+      <w:r>
+        <w:t>order_value</w:t>
+      </w:r>
+      <w:proofErr w:type="spellEnd"/>
+      <w:r>
+        <w:br/>
+        <w:t xml:space="preserve">FROM </w:t>
+      </w:r>
+      <w:proofErr w:type="spellStart"/>
+      <w:r>
+        <w:t>view_payment</w:t>
+      </w:r>
+      <w:proofErr w:type="spellEnd"/>
+      <w:r>
+        <w:br/>
+        <w:t xml:space="preserve">GROUP BY </w:t>
+      </w:r>
+      <w:proofErr w:type="spellStart"/>
+      <w:r>
+        <w:t>user_id</w:t>
+      </w:r>
+      <w:proofErr w:type="spellEnd"/>
+      <w:r>
+        <w:t>;</w:t>
+      </w:r>
+    </w:p>
+    <w:p/>
+    <w:p/>
+    <w:p/>
+    <w:p/>
+    <w:p>
+      <w:r>
+        <w:drawing>
+          <wp:anchor distT="0" distB="0" distL="114300" distR="114300" simplePos="0" relativeHeight="251663360" behindDoc="1" locked="0" layoutInCell="1" allowOverlap="1" wp14:anchorId="3B94DC51" wp14:editId="4C85861A">
+            <wp:simplePos x="0" y="0"/>
+            <wp:positionH relativeFrom="margin">
+              <wp:posOffset>3901440</wp:posOffset>
+            </wp:positionH>
+            <wp:positionV relativeFrom="paragraph">
+              <wp:posOffset>10160</wp:posOffset>
+            </wp:positionV>
+            <wp:extent cx="3962400" cy="1551689"/>
+            <wp:effectExtent l="0" t="0" r="0" b="0"/>
+            <wp:wrapNone/>
+            <wp:docPr id="1430086337" name="Picture 1" descr="A screenshot of a computer&#10;&#10;Description automatically generated"/>
+            <wp:cNvGraphicFramePr>
+              <a:graphicFrameLocks xmlns:a="http://schemas.openxmlformats.org/drawingml/2006/main" noChangeAspect="1"/>
+            </wp:cNvGraphicFramePr>
+            <a:graphic xmlns:a="http://schemas.openxmlformats.org/drawingml/2006/main">
+              <a:graphicData uri="http://schemas.openxmlformats.org/drawingml/2006/picture">
+                <pic:pic xmlns:pic="http://schemas.openxmlformats.org/drawingml/2006/picture">
+                  <pic:nvPicPr>
+                    <pic:cNvPr id="1430086337" name="Picture 1" descr="A screenshot of a computer&#10;&#10;Description automatically generated"/>
+                    <pic:cNvPicPr/>
+                  </pic:nvPicPr>
+                  <pic:blipFill>
+                    <a:blip r:embed="rId12">
+                      <a:extLst>
+                        <a:ext uri="{28A0092B-C50C-407E-A947-70E740481C1C}">
+                          <a14:useLocalDpi xmlns:a14="http://schemas.microsoft.com/office/drawing/2010/main" val="0"/>
+                        </a:ext>
+                      </a:extLst>
+                    </a:blip>
+                    <a:stretch>
+                      <a:fillRect/>
+                    </a:stretch>
+                  </pic:blipFill>
+                  <pic:spPr>
+                    <a:xfrm>
+                      <a:off x="0" y="0"/>
+                      <a:ext cx="3962400" cy="1551689"/>
+                    </a:xfrm>
+                    <a:prstGeom prst="rect">
+                      <a:avLst/>
+                    </a:prstGeom>
+                  </pic:spPr>
+                </pic:pic>
+              </a:graphicData>
+            </a:graphic>
+            <wp14:sizeRelH relativeFrom="margin">
+              <wp14:pctWidth>0</wp14:pctWidth>
+            </wp14:sizeRelH>
+            <wp14:sizeRelV relativeFrom="margin">
+              <wp14:pctHeight>0</wp14:pctHeight>
+            </wp14:sizeRelV>
+          </wp:anchor>
+        </w:drawing>
+      </w:r>
+      <w:r>
+        <w:t xml:space="preserve">7. </w:t>
+      </w:r>
+      <w:r>
+        <w:t xml:space="preserve"> </w:t>
+      </w:r>
+      <w:r>
+        <w:t>List all products with their corresponding orders.</w:t>
+      </w:r>
+      <w:r>
+        <w:t xml:space="preserve"> </w:t>
+      </w:r>
+    </w:p>
+    <w:p>
+      <w:r>
+        <w:t xml:space="preserve">SELECT </w:t>
+      </w:r>
+      <w:proofErr w:type="spellStart"/>
+      <w:proofErr w:type="gramStart"/>
+      <w:r>
+        <w:t>i.item</w:t>
+      </w:r>
+      <w:proofErr w:type="gramEnd"/>
+      <w:r>
+        <w:t>_name</w:t>
+      </w:r>
+      <w:proofErr w:type="spellEnd"/>
+      <w:r>
+        <w:t xml:space="preserve">, </w:t>
+      </w:r>
+      <w:proofErr w:type="spellStart"/>
+      <w:r>
+        <w:t>o.total</w:t>
+      </w:r>
+      <w:proofErr w:type="spellEnd"/>
+      <w:r>
+        <w:t xml:space="preserve">, </w:t>
+      </w:r>
+      <w:proofErr w:type="spellStart"/>
+      <w:r>
+        <w:t>o.order_date</w:t>
+      </w:r>
+      <w:proofErr w:type="spellEnd"/>
+      <w:r>
+        <w:t xml:space="preserve">, </w:t>
+      </w:r>
+      <w:proofErr w:type="spellStart"/>
+      <w:r>
+        <w:t>o.quantity</w:t>
+      </w:r>
+      <w:proofErr w:type="spellEnd"/>
+      <w:r>
+        <w:br/>
+        <w:t xml:space="preserve">FROM </w:t>
+      </w:r>
+      <w:proofErr w:type="spellStart"/>
+      <w:r>
+        <w:t>view_orders</w:t>
+      </w:r>
+      <w:proofErr w:type="spellEnd"/>
+      <w:r>
+        <w:t xml:space="preserve"> o, </w:t>
+      </w:r>
+      <w:proofErr w:type="spellStart"/>
+      <w:r>
+        <w:t>view_items</w:t>
+      </w:r>
+      <w:proofErr w:type="spellEnd"/>
+      <w:r>
+        <w:t xml:space="preserve"> </w:t>
+      </w:r>
+      <w:proofErr w:type="spellStart"/>
+      <w:r>
+        <w:t>i</w:t>
+      </w:r>
+      <w:proofErr w:type="spellEnd"/>
+      <w:r>
+        <w:br/>
+        <w:t xml:space="preserve">WHERE </w:t>
+      </w:r>
+      <w:proofErr w:type="spellStart"/>
+      <w:r>
+        <w:t>i.item_id</w:t>
+      </w:r>
+      <w:proofErr w:type="spellEnd"/>
+      <w:r>
+        <w:t xml:space="preserve"> = </w:t>
+      </w:r>
+      <w:proofErr w:type="spellStart"/>
+      <w:r>
+        <w:t>o.item_id</w:t>
+      </w:r>
+      <w:proofErr w:type="spellEnd"/>
+      <w:r>
+        <w:br/>
+        <w:t xml:space="preserve">ORDER BY </w:t>
+      </w:r>
+      <w:proofErr w:type="spellStart"/>
+      <w:r>
+        <w:t>i.item_name</w:t>
+      </w:r>
+      <w:proofErr w:type="spellEnd"/>
+      <w:r>
+        <w:t>;</w:t>
+      </w:r>
+      <w:r>
+        <w:rPr>
+          <w:noProof/>
+        </w:rPr>
+        <w:t xml:space="preserve"> </w:t>
+      </w:r>
+      <w:r>
+        <w:t xml:space="preserve">  </w:t>
+      </w:r>
+    </w:p>
+    <w:p/>
+    <w:p/>
+    <w:p>
+      <w:r>
+        <w:t xml:space="preserve">8. </w:t>
+      </w:r>
+      <w:r>
+        <w:t xml:space="preserve"> </w:t>
+      </w:r>
+      <w:r>
+        <w:t>Find the customer who spent the most in total.</w:t>
+      </w:r>
+      <w:r>
+        <w:t xml:space="preserve"> </w:t>
+      </w:r>
+    </w:p>
+    <w:p>
+      <w:r>
+        <w:drawing>
+          <wp:anchor distT="0" distB="0" distL="114300" distR="114300" simplePos="0" relativeHeight="251664384" behindDoc="1" locked="0" layoutInCell="1" allowOverlap="1" wp14:anchorId="19EFC955" wp14:editId="02E9D49A">
+            <wp:simplePos x="0" y="0"/>
+            <wp:positionH relativeFrom="margin">
+              <wp:align>right</wp:align>
+            </wp:positionH>
+            <wp:positionV relativeFrom="paragraph">
+              <wp:posOffset>307975</wp:posOffset>
+            </wp:positionV>
+            <wp:extent cx="5512475" cy="464820"/>
+            <wp:effectExtent l="0" t="0" r="0" b="0"/>
+            <wp:wrapNone/>
+            <wp:docPr id="1652441995" name="Picture 1"/>
+            <wp:cNvGraphicFramePr>
+              <a:graphicFrameLocks xmlns:a="http://schemas.openxmlformats.org/drawingml/2006/main" noChangeAspect="1"/>
+            </wp:cNvGraphicFramePr>
+            <a:graphic xmlns:a="http://schemas.openxmlformats.org/drawingml/2006/main">
+              <a:graphicData uri="http://schemas.openxmlformats.org/drawingml/2006/picture">
+                <pic:pic xmlns:pic="http://schemas.openxmlformats.org/drawingml/2006/picture">
+                  <pic:nvPicPr>
+                    <pic:cNvPr id="1652441995" name=""/>
+                    <pic:cNvPicPr/>
+                  </pic:nvPicPr>
+                  <pic:blipFill>
+                    <a:blip r:embed="rId13">
+                      <a:extLst>
+                        <a:ext uri="{28A0092B-C50C-407E-A947-70E740481C1C}">
+                          <a14:useLocalDpi xmlns:a14="http://schemas.microsoft.com/office/drawing/2010/main" val="0"/>
+                        </a:ext>
+                      </a:extLst>
+                    </a:blip>
+                    <a:stretch>
+                      <a:fillRect/>
+                    </a:stretch>
+                  </pic:blipFill>
+                  <pic:spPr>
+                    <a:xfrm>
+                      <a:off x="0" y="0"/>
+                      <a:ext cx="5512475" cy="464820"/>
+                    </a:xfrm>
+                    <a:prstGeom prst="rect">
+                      <a:avLst/>
+                    </a:prstGeom>
+                  </pic:spPr>
+                </pic:pic>
+              </a:graphicData>
+            </a:graphic>
+            <wp14:sizeRelH relativeFrom="margin">
+              <wp14:pctWidth>0</wp14:pctWidth>
+            </wp14:sizeRelH>
+            <wp14:sizeRelV relativeFrom="margin">
+              <wp14:pctHeight>0</wp14:pctHeight>
+            </wp14:sizeRelV>
+          </wp:anchor>
+        </w:drawing>
+      </w:r>
+      <w:r>
+        <w:t xml:space="preserve">SELECT </w:t>
+      </w:r>
+      <w:proofErr w:type="spellStart"/>
+      <w:proofErr w:type="gramStart"/>
+      <w:r>
+        <w:t>u.firstname</w:t>
+      </w:r>
+      <w:proofErr w:type="spellEnd"/>
+      <w:proofErr w:type="gramEnd"/>
+      <w:r>
+        <w:t xml:space="preserve">, </w:t>
+      </w:r>
+      <w:proofErr w:type="spellStart"/>
+      <w:r>
+        <w:t>u.lastname</w:t>
+      </w:r>
+      <w:proofErr w:type="spellEnd"/>
+      <w:r>
+        <w:t xml:space="preserve">, </w:t>
+      </w:r>
+      <w:r>
+        <w:rPr>
+          <w:i/>
+          <w:iCs/>
+        </w:rPr>
+        <w:t>SUM</w:t>
+      </w:r>
+      <w:r>
+        <w:t>(</w:t>
+      </w:r>
+      <w:proofErr w:type="spellStart"/>
+      <w:r>
+        <w:t>payment_amount</w:t>
+      </w:r>
+      <w:proofErr w:type="spellEnd"/>
+      <w:r>
+        <w:t xml:space="preserve">) as </w:t>
+      </w:r>
+      <w:proofErr w:type="spellStart"/>
+      <w:r>
+        <w:t>total_spend</w:t>
+      </w:r>
+      <w:proofErr w:type="spellEnd"/>
+      <w:r>
+        <w:br/>
+        <w:t xml:space="preserve">FROM </w:t>
+      </w:r>
+      <w:proofErr w:type="spellStart"/>
+      <w:r>
+        <w:t>view_payment</w:t>
+      </w:r>
+      <w:proofErr w:type="spellEnd"/>
+      <w:r>
+        <w:t xml:space="preserve"> p, </w:t>
+      </w:r>
+      <w:proofErr w:type="spellStart"/>
+      <w:r>
+        <w:t>view_users</w:t>
+      </w:r>
+      <w:proofErr w:type="spellEnd"/>
+      <w:r>
+        <w:t xml:space="preserve"> u</w:t>
+      </w:r>
+      <w:r>
+        <w:br/>
+        <w:t xml:space="preserve">WHERE </w:t>
+      </w:r>
+      <w:proofErr w:type="spellStart"/>
+      <w:r>
+        <w:t>u.user_id</w:t>
+      </w:r>
+      <w:proofErr w:type="spellEnd"/>
+      <w:r>
+        <w:t xml:space="preserve"> = </w:t>
+      </w:r>
+      <w:proofErr w:type="spellStart"/>
+      <w:r>
+        <w:t>p.user_id</w:t>
+      </w:r>
+      <w:proofErr w:type="spellEnd"/>
+      <w:r>
+        <w:br/>
+        <w:t xml:space="preserve">GROUP BY </w:t>
+      </w:r>
+      <w:proofErr w:type="spellStart"/>
+      <w:r>
+        <w:t>p.user_id</w:t>
+      </w:r>
+      <w:proofErr w:type="spellEnd"/>
+      <w:r>
+        <w:br/>
+        <w:t xml:space="preserve">ORDER BY </w:t>
+      </w:r>
+      <w:proofErr w:type="spellStart"/>
+      <w:r>
+        <w:t>total_spend</w:t>
+      </w:r>
+      <w:proofErr w:type="spellEnd"/>
+      <w:r>
+        <w:t xml:space="preserve"> DESC</w:t>
+      </w:r>
+      <w:r>
+        <w:br/>
+        <w:t>LIMIT 1</w:t>
+      </w:r>
+    </w:p>
+    <w:p/>
+    <w:p>
+      <w:r>
         <w:lastRenderedPageBreak/>
-        <w:t xml:space="preserve">5. </w:t>
+        <w:t xml:space="preserve">  </w:t>
+      </w:r>
+    </w:p>
+    <w:p>
+      <w:r>
+        <w:t>9</w:t>
+      </w:r>
+      <w:r>
+        <w:t xml:space="preserve">. </w:t>
       </w:r>
       <w:r>
         <w:t xml:space="preserve"> </w:t>
       </w:r>
       <w:r>
+        <w:t>Find the top 3 categories with the highest total sales.</w:t>
+      </w:r>
+      <w:r>
+        <w:t xml:space="preserve"> </w:t>
+      </w:r>
+    </w:p>
+    <w:p>
+      <w:r>
+        <w:t xml:space="preserve">?? No categories given </w:t>
+      </w:r>
+    </w:p>
+    <w:p>
+      <w:r>
+        <w:t xml:space="preserve">  </w:t>
+      </w:r>
+    </w:p>
+    <w:p>
+      <w:r>
+        <w:t xml:space="preserve">11. </w:t>
+      </w:r>
+      <w:r>
+        <w:t xml:space="preserve"> </w:t>
+      </w:r>
+      <w:r>
+        <w:t xml:space="preserve">List all orders made by a specific customer (e.g., </w:t>
+      </w:r>
+      <w:r>
+        <w:t>John Doe</w:t>
+      </w:r>
+      <w:r>
+        <w:t>).</w:t>
+      </w:r>
+      <w:r>
+        <w:t xml:space="preserve"> </w:t>
+      </w:r>
+    </w:p>
+    <w:p>
+      <w:r>
+        <w:drawing>
+          <wp:anchor distT="0" distB="0" distL="114300" distR="114300" simplePos="0" relativeHeight="251665408" behindDoc="1" locked="0" layoutInCell="1" allowOverlap="1" wp14:anchorId="774F2E1F" wp14:editId="6FA7CF67">
+            <wp:simplePos x="0" y="0"/>
+            <wp:positionH relativeFrom="margin">
+              <wp:align>right</wp:align>
+            </wp:positionH>
+            <wp:positionV relativeFrom="paragraph">
+              <wp:posOffset>4444</wp:posOffset>
+            </wp:positionV>
+            <wp:extent cx="7117080" cy="699573"/>
+            <wp:effectExtent l="0" t="0" r="0" b="5715"/>
+            <wp:wrapNone/>
+            <wp:docPr id="993454069" name="Picture 1"/>
+            <wp:cNvGraphicFramePr>
+              <a:graphicFrameLocks xmlns:a="http://schemas.openxmlformats.org/drawingml/2006/main" noChangeAspect="1"/>
+            </wp:cNvGraphicFramePr>
+            <a:graphic xmlns:a="http://schemas.openxmlformats.org/drawingml/2006/main">
+              <a:graphicData uri="http://schemas.openxmlformats.org/drawingml/2006/picture">
+                <pic:pic xmlns:pic="http://schemas.openxmlformats.org/drawingml/2006/picture">
+                  <pic:nvPicPr>
+                    <pic:cNvPr id="993454069" name=""/>
+                    <pic:cNvPicPr/>
+                  </pic:nvPicPr>
+                  <pic:blipFill>
+                    <a:blip r:embed="rId14">
+                      <a:extLst>
+                        <a:ext uri="{28A0092B-C50C-407E-A947-70E740481C1C}">
+                          <a14:useLocalDpi xmlns:a14="http://schemas.microsoft.com/office/drawing/2010/main" val="0"/>
+                        </a:ext>
+                      </a:extLst>
+                    </a:blip>
+                    <a:stretch>
+                      <a:fillRect/>
+                    </a:stretch>
+                  </pic:blipFill>
+                  <pic:spPr>
+                    <a:xfrm>
+                      <a:off x="0" y="0"/>
+                      <a:ext cx="7117080" cy="699573"/>
+                    </a:xfrm>
+                    <a:prstGeom prst="rect">
+                      <a:avLst/>
+                    </a:prstGeom>
+                  </pic:spPr>
+                </pic:pic>
+              </a:graphicData>
+            </a:graphic>
+            <wp14:sizeRelH relativeFrom="margin">
+              <wp14:pctWidth>0</wp14:pctWidth>
+            </wp14:sizeRelH>
+            <wp14:sizeRelV relativeFrom="margin">
+              <wp14:pctHeight>0</wp14:pctHeight>
+            </wp14:sizeRelV>
+          </wp:anchor>
+        </w:drawing>
+      </w:r>
+      <w:r>
+        <w:t>SELECT *</w:t>
+      </w:r>
+      <w:r>
+        <w:br/>
+        <w:t xml:space="preserve">FROM </w:t>
+      </w:r>
+      <w:proofErr w:type="spellStart"/>
+      <w:r>
+        <w:t>view_orders</w:t>
+      </w:r>
+      <w:proofErr w:type="spellEnd"/>
+      <w:r>
+        <w:br/>
+        <w:t xml:space="preserve">WHERE </w:t>
+      </w:r>
+      <w:proofErr w:type="spellStart"/>
+      <w:r>
+        <w:t>user_id</w:t>
+      </w:r>
+      <w:proofErr w:type="spellEnd"/>
+      <w:r>
+        <w:t xml:space="preserve"> = 1</w:t>
+      </w:r>
+    </w:p>
+    <w:p/>
+    <w:p>
+      <w:r>
+        <w:t xml:space="preserve">  </w:t>
+      </w:r>
+    </w:p>
+    <w:p>
+      <w:r>
+        <w:t xml:space="preserve">12. </w:t>
+      </w:r>
+      <w:r>
+        <w:t xml:space="preserve"> </w:t>
+      </w:r>
+      <w:r>
+        <w:t xml:space="preserve">Find the number of orders placed </w:t>
+      </w:r>
+      <w:r>
+        <w:t xml:space="preserve">by </w:t>
+      </w:r>
+      <w:proofErr w:type="spellStart"/>
+      <w:r>
+        <w:t>user_id</w:t>
+      </w:r>
+      <w:proofErr w:type="spellEnd"/>
+      <w:r>
+        <w:t xml:space="preserve"> = 2</w:t>
+      </w:r>
+      <w:r>
+        <w:t>.</w:t>
+      </w:r>
+      <w:r>
+        <w:t xml:space="preserve"> </w:t>
+      </w:r>
+    </w:p>
+    <w:p>
+      <w:r>
+        <w:drawing>
+          <wp:anchor distT="0" distB="0" distL="114300" distR="114300" simplePos="0" relativeHeight="251666432" behindDoc="1" locked="0" layoutInCell="1" allowOverlap="1" wp14:anchorId="1ADBEF84" wp14:editId="7BFD2A94">
+            <wp:simplePos x="0" y="0"/>
+            <wp:positionH relativeFrom="margin">
+              <wp:align>right</wp:align>
+            </wp:positionH>
+            <wp:positionV relativeFrom="paragraph">
+              <wp:posOffset>10160</wp:posOffset>
+            </wp:positionV>
+            <wp:extent cx="7207982" cy="508659"/>
+            <wp:effectExtent l="0" t="0" r="0" b="5715"/>
+            <wp:wrapNone/>
+            <wp:docPr id="1720064700" name="Picture 1"/>
+            <wp:cNvGraphicFramePr>
+              <a:graphicFrameLocks xmlns:a="http://schemas.openxmlformats.org/drawingml/2006/main" noChangeAspect="1"/>
+            </wp:cNvGraphicFramePr>
+            <a:graphic xmlns:a="http://schemas.openxmlformats.org/drawingml/2006/main">
+              <a:graphicData uri="http://schemas.openxmlformats.org/drawingml/2006/picture">
+                <pic:pic xmlns:pic="http://schemas.openxmlformats.org/drawingml/2006/picture">
+                  <pic:nvPicPr>
+                    <pic:cNvPr id="1720064700" name=""/>
+                    <pic:cNvPicPr/>
+                  </pic:nvPicPr>
+                  <pic:blipFill>
+                    <a:blip r:embed="rId15">
+                      <a:extLst>
+                        <a:ext uri="{28A0092B-C50C-407E-A947-70E740481C1C}">
+                          <a14:useLocalDpi xmlns:a14="http://schemas.microsoft.com/office/drawing/2010/main" val="0"/>
+                        </a:ext>
+                      </a:extLst>
+                    </a:blip>
+                    <a:stretch>
+                      <a:fillRect/>
+                    </a:stretch>
+                  </pic:blipFill>
+                  <pic:spPr>
+                    <a:xfrm>
+                      <a:off x="0" y="0"/>
+                      <a:ext cx="7207982" cy="508659"/>
+                    </a:xfrm>
+                    <a:prstGeom prst="rect">
+                      <a:avLst/>
+                    </a:prstGeom>
+                  </pic:spPr>
+                </pic:pic>
+              </a:graphicData>
+            </a:graphic>
+            <wp14:sizeRelH relativeFrom="margin">
+              <wp14:pctWidth>0</wp14:pctWidth>
+            </wp14:sizeRelH>
+            <wp14:sizeRelV relativeFrom="margin">
+              <wp14:pctHeight>0</wp14:pctHeight>
+            </wp14:sizeRelV>
+          </wp:anchor>
+        </w:drawing>
+      </w:r>
+      <w:r>
+        <w:t>SELECT *</w:t>
+      </w:r>
+      <w:r>
+        <w:br/>
+        <w:t xml:space="preserve">FROM </w:t>
+      </w:r>
+      <w:proofErr w:type="spellStart"/>
+      <w:r>
+        <w:t>view_orders</w:t>
+      </w:r>
+      <w:proofErr w:type="spellEnd"/>
+      <w:r>
+        <w:br/>
+        <w:t xml:space="preserve">WHERE </w:t>
+      </w:r>
+      <w:proofErr w:type="spellStart"/>
+      <w:r>
+        <w:t>user_id</w:t>
+      </w:r>
+      <w:proofErr w:type="spellEnd"/>
+      <w:r>
+        <w:t xml:space="preserve"> = 2</w:t>
+      </w:r>
+    </w:p>
+    <w:p/>
+    <w:p>
+      <w:r>
+        <w:drawing>
+          <wp:anchor distT="0" distB="0" distL="114300" distR="114300" simplePos="0" relativeHeight="251667456" behindDoc="1" locked="0" layoutInCell="1" allowOverlap="1" wp14:anchorId="5DC54F8B" wp14:editId="679EACF6">
+            <wp:simplePos x="0" y="0"/>
+            <wp:positionH relativeFrom="margin">
+              <wp:posOffset>3886200</wp:posOffset>
+            </wp:positionH>
+            <wp:positionV relativeFrom="paragraph">
+              <wp:posOffset>8255</wp:posOffset>
+            </wp:positionV>
+            <wp:extent cx="2593181" cy="1089660"/>
+            <wp:effectExtent l="0" t="0" r="0" b="0"/>
+            <wp:wrapNone/>
+            <wp:docPr id="229973741" name="Picture 1" descr="A screenshot of a computer&#10;&#10;Description automatically generated"/>
+            <wp:cNvGraphicFramePr>
+              <a:graphicFrameLocks xmlns:a="http://schemas.openxmlformats.org/drawingml/2006/main" noChangeAspect="1"/>
+            </wp:cNvGraphicFramePr>
+            <a:graphic xmlns:a="http://schemas.openxmlformats.org/drawingml/2006/main">
+              <a:graphicData uri="http://schemas.openxmlformats.org/drawingml/2006/picture">
+                <pic:pic xmlns:pic="http://schemas.openxmlformats.org/drawingml/2006/picture">
+                  <pic:nvPicPr>
+                    <pic:cNvPr id="229973741" name="Picture 1" descr="A screenshot of a computer&#10;&#10;Description automatically generated"/>
+                    <pic:cNvPicPr/>
+                  </pic:nvPicPr>
+                  <pic:blipFill>
+                    <a:blip r:embed="rId16">
+                      <a:extLst>
+                        <a:ext uri="{28A0092B-C50C-407E-A947-70E740481C1C}">
+                          <a14:useLocalDpi xmlns:a14="http://schemas.microsoft.com/office/drawing/2010/main" val="0"/>
+                        </a:ext>
+                      </a:extLst>
+                    </a:blip>
+                    <a:stretch>
+                      <a:fillRect/>
+                    </a:stretch>
+                  </pic:blipFill>
+                  <pic:spPr>
+                    <a:xfrm>
+                      <a:off x="0" y="0"/>
+                      <a:ext cx="2593181" cy="1089660"/>
+                    </a:xfrm>
+                    <a:prstGeom prst="rect">
+                      <a:avLst/>
+                    </a:prstGeom>
+                  </pic:spPr>
+                </pic:pic>
+              </a:graphicData>
+            </a:graphic>
+            <wp14:sizeRelH relativeFrom="margin">
+              <wp14:pctWidth>0</wp14:pctWidth>
+            </wp14:sizeRelH>
+            <wp14:sizeRelV relativeFrom="margin">
+              <wp14:pctHeight>0</wp14:pctHeight>
+            </wp14:sizeRelV>
+          </wp:anchor>
+        </w:drawing>
+      </w:r>
+      <w:r>
+        <w:t xml:space="preserve">13. </w:t>
+      </w:r>
+      <w:r>
+        <w:t xml:space="preserve"> </w:t>
+      </w:r>
+      <w:r>
         <w:t xml:space="preserve">List all </w:t>
       </w:r>
       <w:r>
-        <w:t>items and who purchased those items</w:t>
+        <w:t>items</w:t>
+      </w:r>
+      <w:r>
+        <w:t xml:space="preserve"> with their respective quantities sold.</w:t>
+      </w:r>
+      <w:r>
+        <w:t xml:space="preserve"> </w:t>
+      </w:r>
+    </w:p>
+    <w:p>
+      <w:r>
+        <w:t xml:space="preserve">SELECT </w:t>
+      </w:r>
+      <w:proofErr w:type="spellStart"/>
+      <w:r>
+        <w:t>item_id</w:t>
+      </w:r>
+      <w:proofErr w:type="spellEnd"/>
+      <w:r>
+        <w:t xml:space="preserve">, </w:t>
+      </w:r>
+      <w:proofErr w:type="gramStart"/>
+      <w:r>
+        <w:rPr>
+          <w:i/>
+          <w:iCs/>
+        </w:rPr>
+        <w:t>SUM</w:t>
+      </w:r>
+      <w:r>
+        <w:t>(</w:t>
+      </w:r>
+      <w:proofErr w:type="gramEnd"/>
+      <w:r>
+        <w:t xml:space="preserve">quantity) as </w:t>
+      </w:r>
+      <w:proofErr w:type="spellStart"/>
+      <w:r>
+        <w:t>Total_Sold</w:t>
+      </w:r>
+      <w:proofErr w:type="spellEnd"/>
+      <w:r>
+        <w:br/>
+        <w:t xml:space="preserve">FROM </w:t>
+      </w:r>
+      <w:proofErr w:type="spellStart"/>
+      <w:r>
+        <w:t>view_orders</w:t>
+      </w:r>
+      <w:proofErr w:type="spellEnd"/>
+      <w:r>
+        <w:br/>
+        <w:t xml:space="preserve">GROUP BY </w:t>
+      </w:r>
+      <w:proofErr w:type="spellStart"/>
+      <w:r>
+        <w:t>item_id</w:t>
+      </w:r>
+      <w:proofErr w:type="spellEnd"/>
+    </w:p>
+    <w:p/>
+    <w:p>
+      <w:r>
+        <w:t xml:space="preserve">  </w:t>
+      </w:r>
+    </w:p>
+    <w:p/>
+    <w:p>
+      <w:r>
+        <w:lastRenderedPageBreak/>
+        <w:t xml:space="preserve">14. </w:t>
+      </w:r>
+      <w:r>
+        <w:t xml:space="preserve"> </w:t>
+      </w:r>
+      <w:r>
+        <w:t xml:space="preserve">Find the total sales </w:t>
+      </w:r>
+      <w:r>
+        <w:t>made by each user</w:t>
       </w:r>
       <w:r>
         <w:t>.</w:t>
       </w:r>
+    </w:p>
+    <w:p>
+      <w:r>
+        <w:drawing>
+          <wp:anchor distT="0" distB="0" distL="114300" distR="114300" simplePos="0" relativeHeight="251668480" behindDoc="1" locked="0" layoutInCell="1" allowOverlap="1" wp14:anchorId="3609E349" wp14:editId="28DE0143">
+            <wp:simplePos x="0" y="0"/>
+            <wp:positionH relativeFrom="margin">
+              <wp:posOffset>2400300</wp:posOffset>
+            </wp:positionH>
+            <wp:positionV relativeFrom="paragraph">
+              <wp:posOffset>372110</wp:posOffset>
+            </wp:positionV>
+            <wp:extent cx="5494020" cy="1473297"/>
+            <wp:effectExtent l="0" t="0" r="0" b="0"/>
+            <wp:wrapNone/>
+            <wp:docPr id="1230106071" name="Picture 1" descr="A screenshot of a computer&#10;&#10;Description automatically generated"/>
+            <wp:cNvGraphicFramePr>
+              <a:graphicFrameLocks xmlns:a="http://schemas.openxmlformats.org/drawingml/2006/main" noChangeAspect="1"/>
+            </wp:cNvGraphicFramePr>
+            <a:graphic xmlns:a="http://schemas.openxmlformats.org/drawingml/2006/main">
+              <a:graphicData uri="http://schemas.openxmlformats.org/drawingml/2006/picture">
+                <pic:pic xmlns:pic="http://schemas.openxmlformats.org/drawingml/2006/picture">
+                  <pic:nvPicPr>
+                    <pic:cNvPr id="1230106071" name="Picture 1" descr="A screenshot of a computer&#10;&#10;Description automatically generated"/>
+                    <pic:cNvPicPr/>
+                  </pic:nvPicPr>
+                  <pic:blipFill>
+                    <a:blip r:embed="rId17">
+                      <a:extLst>
+                        <a:ext uri="{28A0092B-C50C-407E-A947-70E740481C1C}">
+                          <a14:useLocalDpi xmlns:a14="http://schemas.microsoft.com/office/drawing/2010/main" val="0"/>
+                        </a:ext>
+                      </a:extLst>
+                    </a:blip>
+                    <a:stretch>
+                      <a:fillRect/>
+                    </a:stretch>
+                  </pic:blipFill>
+                  <pic:spPr>
+                    <a:xfrm>
+                      <a:off x="0" y="0"/>
+                      <a:ext cx="5494020" cy="1473297"/>
+                    </a:xfrm>
+                    <a:prstGeom prst="rect">
+                      <a:avLst/>
+                    </a:prstGeom>
+                  </pic:spPr>
+                </pic:pic>
+              </a:graphicData>
+            </a:graphic>
+            <wp14:sizeRelH relativeFrom="margin">
+              <wp14:pctWidth>0</wp14:pctWidth>
+            </wp14:sizeRelH>
+            <wp14:sizeRelV relativeFrom="margin">
+              <wp14:pctHeight>0</wp14:pctHeight>
+            </wp14:sizeRelV>
+          </wp:anchor>
+        </w:drawing>
+      </w:r>
+      <w:r>
+        <w:t xml:space="preserve">SELECT </w:t>
+      </w:r>
+      <w:proofErr w:type="spellStart"/>
+      <w:proofErr w:type="gramStart"/>
+      <w:r>
+        <w:t>u.firstname</w:t>
+      </w:r>
+      <w:proofErr w:type="spellEnd"/>
+      <w:proofErr w:type="gramEnd"/>
+      <w:r>
+        <w:t xml:space="preserve">, </w:t>
+      </w:r>
+      <w:proofErr w:type="spellStart"/>
+      <w:r>
+        <w:t>u.lastname</w:t>
+      </w:r>
+      <w:proofErr w:type="spellEnd"/>
+      <w:r>
+        <w:t xml:space="preserve">, </w:t>
+      </w:r>
+      <w:r>
+        <w:rPr>
+          <w:i/>
+          <w:iCs/>
+        </w:rPr>
+        <w:t>SUM</w:t>
+      </w:r>
+      <w:r>
+        <w:t>(</w:t>
+      </w:r>
+      <w:proofErr w:type="spellStart"/>
+      <w:r>
+        <w:t>payment_amount</w:t>
+      </w:r>
+      <w:proofErr w:type="spellEnd"/>
+      <w:r>
+        <w:t xml:space="preserve">) as </w:t>
+      </w:r>
+      <w:proofErr w:type="spellStart"/>
+      <w:r>
+        <w:t>total_spend</w:t>
+      </w:r>
+      <w:proofErr w:type="spellEnd"/>
+      <w:r>
+        <w:br/>
+        <w:t xml:space="preserve">FROM </w:t>
+      </w:r>
+      <w:proofErr w:type="spellStart"/>
+      <w:r>
+        <w:t>view_payment</w:t>
+      </w:r>
+      <w:proofErr w:type="spellEnd"/>
+      <w:r>
+        <w:t xml:space="preserve"> p, </w:t>
+      </w:r>
+      <w:proofErr w:type="spellStart"/>
+      <w:r>
+        <w:t>view_users</w:t>
+      </w:r>
+      <w:proofErr w:type="spellEnd"/>
+      <w:r>
+        <w:t xml:space="preserve"> u</w:t>
+      </w:r>
+      <w:r>
+        <w:br/>
+        <w:t xml:space="preserve">WHERE </w:t>
+      </w:r>
+      <w:proofErr w:type="spellStart"/>
+      <w:r>
+        <w:t>u.user_id</w:t>
+      </w:r>
+      <w:proofErr w:type="spellEnd"/>
+      <w:r>
+        <w:t xml:space="preserve"> = </w:t>
+      </w:r>
+      <w:proofErr w:type="spellStart"/>
+      <w:r>
+        <w:t>p.user_id</w:t>
+      </w:r>
+      <w:proofErr w:type="spellEnd"/>
+      <w:r>
+        <w:br/>
+        <w:t xml:space="preserve">GROUP BY </w:t>
+      </w:r>
+      <w:proofErr w:type="spellStart"/>
+      <w:r>
+        <w:t>p.user_id</w:t>
+      </w:r>
+      <w:proofErr w:type="spellEnd"/>
+      <w:r>
+        <w:br/>
+        <w:t xml:space="preserve">ORDER BY </w:t>
+      </w:r>
+      <w:proofErr w:type="spellStart"/>
+      <w:r>
+        <w:t>total_spend</w:t>
+      </w:r>
+      <w:proofErr w:type="spellEnd"/>
+      <w:r>
+        <w:t xml:space="preserve"> DESC</w:t>
+      </w:r>
+    </w:p>
+    <w:p>
       <w:r>
         <w:t xml:space="preserve"> </w:t>
       </w:r>
     </w:p>
-    <w:p>
-      <w:r>
-        <w:t xml:space="preserve">  </w:t>
-      </w:r>
-    </w:p>
-    <w:p>
-      <w:r>
-        <w:t xml:space="preserve">6. </w:t>
-      </w:r>
-      <w:r>
-        <w:t xml:space="preserve"> </w:t>
-      </w:r>
-      <w:r>
-        <w:t xml:space="preserve">Find the </w:t>
-      </w:r>
-      <w:r>
-        <w:t>total</w:t>
-      </w:r>
-      <w:r>
-        <w:t xml:space="preserve"> order value</w:t>
-      </w:r>
-      <w:r>
-        <w:t xml:space="preserve"> for each user</w:t>
-      </w:r>
-      <w:r>
-        <w:t>.</w:t>
-      </w:r>
-      <w:r>
-        <w:t xml:space="preserve"> </w:t>
-      </w:r>
-    </w:p>
-    <w:p>
-      <w:r>
-        <w:t xml:space="preserve">  </w:t>
-      </w:r>
-    </w:p>
-    <w:p>
-      <w:r>
-        <w:t xml:space="preserve">7. </w:t>
-      </w:r>
-      <w:r>
-        <w:t xml:space="preserve"> </w:t>
-      </w:r>
-      <w:r>
-        <w:t>List all products with their corresponding orders.</w:t>
-      </w:r>
-      <w:r>
-        <w:t xml:space="preserve"> </w:t>
-      </w:r>
-    </w:p>
-    <w:p>
-      <w:r>
-        <w:t xml:space="preserve">  </w:t>
-      </w:r>
-    </w:p>
-    <w:p>
-      <w:r>
-        <w:t xml:space="preserve">8. </w:t>
-      </w:r>
-      <w:r>
-        <w:t xml:space="preserve"> </w:t>
-      </w:r>
-      <w:r>
-        <w:t>Find the customer who spent the most in total.</w:t>
-      </w:r>
-      <w:r>
-        <w:t xml:space="preserve"> </w:t>
-      </w:r>
-    </w:p>
-    <w:p>
-      <w:r>
-        <w:t xml:space="preserve">  </w:t>
-      </w:r>
-    </w:p>
-    <w:p>
-      <w:r>
-        <w:t>9</w:t>
-      </w:r>
-      <w:r>
-        <w:t xml:space="preserve">. </w:t>
-      </w:r>
-      <w:r>
-        <w:t xml:space="preserve"> </w:t>
-      </w:r>
-      <w:r>
-        <w:t>Find the top 3 categories with the highest total sales.</w:t>
-      </w:r>
-      <w:r>
-        <w:t xml:space="preserve"> </w:t>
-      </w:r>
-    </w:p>
-    <w:p>
-      <w:r>
-        <w:t xml:space="preserve">  </w:t>
-      </w:r>
-    </w:p>
-    <w:p>
-      <w:r>
-        <w:t xml:space="preserve">11. </w:t>
-      </w:r>
-      <w:r>
-        <w:t xml:space="preserve"> </w:t>
-      </w:r>
-      <w:r>
-        <w:t xml:space="preserve">List all orders made by a specific customer (e.g., </w:t>
-      </w:r>
-      <w:r>
-        <w:t>John Doe</w:t>
-      </w:r>
-      <w:r>
-        <w:t>).</w:t>
-      </w:r>
-      <w:r>
-        <w:t xml:space="preserve"> </w:t>
-      </w:r>
-    </w:p>
-    <w:p>
-      <w:r>
-        <w:t xml:space="preserve">  </w:t>
-      </w:r>
-    </w:p>
-    <w:p>
-      <w:r>
-        <w:t xml:space="preserve">12. </w:t>
-      </w:r>
-      <w:r>
-        <w:t xml:space="preserve"> </w:t>
-      </w:r>
-      <w:r>
-        <w:t xml:space="preserve">Find the number of orders placed </w:t>
-      </w:r>
-      <w:r>
-        <w:t xml:space="preserve">by </w:t>
-      </w:r>
-      <w:proofErr w:type="spellStart"/>
-      <w:r>
-        <w:t>user_id</w:t>
-      </w:r>
-      <w:proofErr w:type="spellEnd"/>
-      <w:r>
-        <w:t xml:space="preserve"> = 2</w:t>
-      </w:r>
-      <w:r>
-        <w:t>.</w:t>
-      </w:r>
-      <w:r>
-        <w:t xml:space="preserve"> </w:t>
-      </w:r>
-    </w:p>
     <w:p/>
-    <w:p>
-      <w:r>
-        <w:t xml:space="preserve">13. </w:t>
-      </w:r>
-      <w:r>
-        <w:t xml:space="preserve"> </w:t>
-      </w:r>
-      <w:r>
-        <w:t xml:space="preserve">List all </w:t>
-      </w:r>
-      <w:r>
-        <w:t>items</w:t>
-      </w:r>
-      <w:r>
-        <w:t xml:space="preserve"> with their respective quantities sold.</w:t>
-      </w:r>
-      <w:r>
-        <w:t xml:space="preserve"> </w:t>
-      </w:r>
-    </w:p>
-    <w:p>
-      <w:r>
-        <w:t xml:space="preserve">  </w:t>
-      </w:r>
-    </w:p>
-    <w:p>
-      <w:r>
-        <w:t xml:space="preserve">14. </w:t>
-      </w:r>
-      <w:r>
-        <w:t xml:space="preserve"> </w:t>
-      </w:r>
-      <w:r>
-        <w:t xml:space="preserve">Find the total sales </w:t>
-      </w:r>
-      <w:r>
-        <w:t>made by each user</w:t>
-      </w:r>
-      <w:r>
-        <w:t>.</w:t>
-      </w:r>
-      <w:r>
-        <w:t xml:space="preserve"> </w:t>
-      </w:r>
-    </w:p>
     <w:p>
       <w:r>
         <w:t xml:space="preserve">  </w:t>
@@ -1098,7 +2417,6 @@
   <w:style w:type="character" w:default="1" w:styleId="DefaultParagraphFont">
     <w:name w:val="Default Paragraph Font"/>
     <w:uiPriority w:val="1"/>
-    <w:semiHidden/>
     <w:unhideWhenUsed/>
   </w:style>
   <w:style w:type="table" w:default="1" w:styleId="TableNormal">
@@ -1430,6 +2748,36 @@
         <w:insideV w:val="single" w:sz="4" w:space="0" w:color="auto"/>
       </w:tblBorders>
     </w:tblPr>
+  </w:style>
+  <w:style w:type="paragraph" w:styleId="HTMLPreformatted">
+    <w:name w:val="HTML Preformatted"/>
+    <w:basedOn w:val="Normal"/>
+    <w:link w:val="HTMLPreformattedChar"/>
+    <w:uiPriority w:val="99"/>
+    <w:semiHidden/>
+    <w:unhideWhenUsed/>
+    <w:rsid w:val="00874737"/>
+    <w:pPr>
+      <w:spacing w:after="0" w:line="240" w:lineRule="auto"/>
+    </w:pPr>
+    <w:rPr>
+      <w:rFonts w:ascii="Consolas" w:hAnsi="Consolas"/>
+      <w:sz w:val="20"/>
+      <w:szCs w:val="20"/>
+    </w:rPr>
+  </w:style>
+  <w:style w:type="character" w:customStyle="1" w:styleId="HTMLPreformattedChar">
+    <w:name w:val="HTML Preformatted Char"/>
+    <w:basedOn w:val="DefaultParagraphFont"/>
+    <w:link w:val="HTMLPreformatted"/>
+    <w:uiPriority w:val="99"/>
+    <w:semiHidden/>
+    <w:rsid w:val="00874737"/>
+    <w:rPr>
+      <w:rFonts w:ascii="Consolas" w:hAnsi="Consolas"/>
+      <w:sz w:val="20"/>
+      <w:szCs w:val="20"/>
+    </w:rPr>
   </w:style>
 </w:styles>
 </file>
@@ -1739,17 +3087,6 @@
 </file>
 
 <file path=customXml/item2.xml><?xml version="1.0" encoding="utf-8"?>
-<p:properties xmlns:p="http://schemas.microsoft.com/office/2006/metadata/properties" xmlns:xsi="http://www.w3.org/2001/XMLSchema-instance" xmlns:pc="http://schemas.microsoft.com/office/infopath/2007/PartnerControls">
-  <documentManagement>
-    <TaxCatchAll xmlns="07673de1-48bb-4e75-9380-a5919766cf97" xsi:nil="true"/>
-    <lcf76f155ced4ddcb4097134ff3c332f xmlns="f6398e52-3bff-4326-827d-fc766fad8245">
-      <Terms xmlns="http://schemas.microsoft.com/office/infopath/2007/PartnerControls"/>
-    </lcf76f155ced4ddcb4097134ff3c332f>
-  </documentManagement>
-</p:properties>
-</file>
-
-<file path=customXml/item3.xml><?xml version="1.0" encoding="utf-8"?>
 <ct:contentTypeSchema xmlns:ct="http://schemas.microsoft.com/office/2006/metadata/contentType" xmlns:ma="http://schemas.microsoft.com/office/2006/metadata/properties/metaAttributes" ct:_="" ma:_="" ma:contentTypeName="Document" ma:contentTypeID="0x010100808D53462C59314AB105FA3E3CF482F1" ma:contentTypeVersion="12" ma:contentTypeDescription="Create a new document." ma:contentTypeScope="" ma:versionID="bc772483dc3b4a105498768f7828755b">
   <xsd:schema xmlns:xsd="http://www.w3.org/2001/XMLSchema" xmlns:xs="http://www.w3.org/2001/XMLSchema" xmlns:p="http://schemas.microsoft.com/office/2006/metadata/properties" xmlns:ns2="f6398e52-3bff-4326-827d-fc766fad8245" xmlns:ns3="07673de1-48bb-4e75-9380-a5919766cf97" targetNamespace="http://schemas.microsoft.com/office/2006/metadata/properties" ma:root="true" ma:fieldsID="f219d0be73ae38ee8e0dfc5dc14b45ed" ns2:_="" ns3:_="">
     <xsd:import namespace="f6398e52-3bff-4326-827d-fc766fad8245"/>
@@ -1950,6 +3287,17 @@
 </ct:contentTypeSchema>
 </file>
 
+<file path=customXml/item3.xml><?xml version="1.0" encoding="utf-8"?>
+<p:properties xmlns:p="http://schemas.microsoft.com/office/2006/metadata/properties" xmlns:xsi="http://www.w3.org/2001/XMLSchema-instance" xmlns:pc="http://schemas.microsoft.com/office/infopath/2007/PartnerControls">
+  <documentManagement>
+    <TaxCatchAll xmlns="07673de1-48bb-4e75-9380-a5919766cf97" xsi:nil="true"/>
+    <lcf76f155ced4ddcb4097134ff3c332f xmlns="f6398e52-3bff-4326-827d-fc766fad8245">
+      <Terms xmlns="http://schemas.microsoft.com/office/infopath/2007/PartnerControls"/>
+    </lcf76f155ced4ddcb4097134ff3c332f>
+  </documentManagement>
+</p:properties>
+</file>
+
 <file path=customXml/itemProps1.xml><?xml version="1.0" encoding="utf-8"?>
 <ds:datastoreItem xmlns:ds="http://schemas.openxmlformats.org/officeDocument/2006/customXml" ds:itemID="{18752DC2-64BB-4101-8B0A-84C02E7CC7E8}">
   <ds:schemaRefs>
@@ -1959,17 +3307,6 @@
 </file>
 
 <file path=customXml/itemProps2.xml><?xml version="1.0" encoding="utf-8"?>
-<ds:datastoreItem xmlns:ds="http://schemas.openxmlformats.org/officeDocument/2006/customXml" ds:itemID="{827D5531-1D53-4650-9450-EE31678410B5}">
-  <ds:schemaRefs>
-    <ds:schemaRef ds:uri="http://schemas.microsoft.com/office/2006/metadata/properties"/>
-    <ds:schemaRef ds:uri="http://schemas.microsoft.com/office/infopath/2007/PartnerControls"/>
-    <ds:schemaRef ds:uri="07673de1-48bb-4e75-9380-a5919766cf97"/>
-    <ds:schemaRef ds:uri="f6398e52-3bff-4326-827d-fc766fad8245"/>
-  </ds:schemaRefs>
-</ds:datastoreItem>
-</file>
-
-<file path=customXml/itemProps3.xml><?xml version="1.0" encoding="utf-8"?>
 <ds:datastoreItem xmlns:ds="http://schemas.openxmlformats.org/officeDocument/2006/customXml" ds:itemID="{EAAE6DB7-C45E-4E88-98C9-24B9C730E594}">
   <ds:schemaRefs>
     <ds:schemaRef ds:uri="http://schemas.microsoft.com/office/2006/metadata/contentType"/>
@@ -1986,4 +3323,15 @@
     <ds:schemaRef ds:uri="http://schemas.microsoft.com/internal/obd"/>
   </ds:schemaRefs>
 </ds:datastoreItem>
+</file>
+
+<file path=customXml/itemProps3.xml><?xml version="1.0" encoding="utf-8"?>
+<ds:datastoreItem xmlns:ds="http://schemas.openxmlformats.org/officeDocument/2006/customXml" ds:itemID="{827D5531-1D53-4650-9450-EE31678410B5}">
+  <ds:schemaRefs>
+    <ds:schemaRef ds:uri="http://schemas.microsoft.com/office/2006/metadata/properties"/>
+    <ds:schemaRef ds:uri="http://schemas.microsoft.com/office/infopath/2007/PartnerControls"/>
+    <ds:schemaRef ds:uri="07673de1-48bb-4e75-9380-a5919766cf97"/>
+    <ds:schemaRef ds:uri="f6398e52-3bff-4326-827d-fc766fad8245"/>
+  </ds:schemaRefs>
+</ds:datastoreItem>
 </file>
</xml_diff>